<commit_message>
Adds resource_id argument to the get_last_measurement
</commit_message>
<xml_diff>
--- a/README.docx
+++ b/README.docx
@@ -234,13 +234,13 @@
         <w:t xml:space="preserve">129.194.70.52:9000/measurements/get_measurements_last</w:t>
       </w:r>
     </w:p>
-    <w:bookmarkStart w:id="28" w:name="get-the-maximum-sensor-value-for-a-given-experiment-and-specific-unit-type"/>
+    <w:bookmarkStart w:id="28" w:name="get-the-maximum-sensor-value-for-a-given-experiment-and-resource"/>
     <w:p>
       <w:pPr>
         <w:pStyle w:val="Heading2"/>
       </w:pPr>
       <w:r>
-        <w:t xml:space="preserve">Get the maximum sensor value for a given experiment and specific unit type</w:t>
+        <w:t xml:space="preserve">Get the maximum sensor value for a given experiment and resource</w:t>
       </w:r>
     </w:p>
     <w:bookmarkEnd w:id="28"/>
@@ -261,16 +261,16 @@
         <w:rPr>
           <w:rStyle w:val="VerbatimChar"/>
         </w:rPr>
-        <w:t xml:space="preserve">129.194.70.52:9000/measurements/get_max?experiment_id=32&amp;unit_type=celsius</w:t>
-      </w:r>
-    </w:p>
-    <w:bookmarkStart w:id="29" w:name="get-the-minimum-sensor-value-for-a-given-experiment-and-specific-unit-type"/>
+        <w:t xml:space="preserve">129.194.70.52:9000/measurements/get_max?experiment_id=1&amp;resource_id=519</w:t>
+      </w:r>
+    </w:p>
+    <w:bookmarkStart w:id="29" w:name="get-the-minimum-sensor-value-for-a-given-experiment-and-resource"/>
     <w:p>
       <w:pPr>
         <w:pStyle w:val="Heading2"/>
       </w:pPr>
       <w:r>
-        <w:t xml:space="preserve">Get the minimum sensor value for a given experiment and specific unit type</w:t>
+        <w:t xml:space="preserve">Get the minimum sensor value for a given experiment and resource</w:t>
       </w:r>
     </w:p>
     <w:bookmarkEnd w:id="29"/>
@@ -291,16 +291,16 @@
         <w:rPr>
           <w:rStyle w:val="VerbatimChar"/>
         </w:rPr>
-        <w:t xml:space="preserve">129.194.70.52:9000/measurements/get_min?experiment_id=32&amp;unit_type=celsius</w:t>
-      </w:r>
-    </w:p>
-    <w:bookmarkStart w:id="30" w:name="get-the-average-sensor-value-for-a-given-experiment-and-specific-unit-type"/>
+        <w:t xml:space="preserve">129.194.70.52:9000/measurements/get_min?experiment_id=1&amp;resource_id=519</w:t>
+      </w:r>
+    </w:p>
+    <w:bookmarkStart w:id="30" w:name="get-the-average-sensor-value-for-a-given-experiment-and-resource"/>
     <w:p>
       <w:pPr>
         <w:pStyle w:val="Heading2"/>
       </w:pPr>
       <w:r>
-        <w:t xml:space="preserve">Get the average sensor value for a given experiment and specific unit type</w:t>
+        <w:t xml:space="preserve">Get the average sensor value for a given experiment and resource</w:t>
       </w:r>
     </w:p>
     <w:bookmarkEnd w:id="30"/>
@@ -321,7 +321,7 @@
         <w:rPr>
           <w:rStyle w:val="VerbatimChar"/>
         </w:rPr>
-        <w:t xml:space="preserve">129.194.70.52:9000/measurements/get_average?experiment_id=32&amp;unit_type=celsius</w:t>
+        <w:t xml:space="preserve">129.194.70.52:9000/measurements/get_average?experiment_id=1&amp;resource_id=519</w:t>
       </w:r>
     </w:p>
     <w:bookmarkStart w:id="31" w:name="get-the-availability-status-of-a-resource.-allows-to-verify-if-a-resource-is-either-available-or-not"/>
@@ -406,7 +406,7 @@
 <file path=word/numbering.xml><?xml version="1.0" encoding="utf-8"?>
 <w:numbering xmlns:w="http://schemas.openxmlformats.org/wordprocessingml/2006/main">
   <w:abstractNum w:abstractNumId="0">
-    <w:nsid w:val="20d04cc7"/>
+    <w:nsid w:val="2451791a"/>
     <w:multiLevelType w:val="multilevel"/>
     <w:lvl w:ilvl="0">
       <w:numFmt w:val="bullet"/>

</xml_diff>

<commit_message>
Updates the API documentation.
</commit_message>
<xml_diff>
--- a/README.docx
+++ b/README.docx
@@ -24,16 +24,46 @@
         <w:t xml:space="preserve">the API but overall this has to be done through scripts.</w:t>
       </w:r>
     </w:p>
-    <w:bookmarkStart w:id="21" w:name="insert-a-measurement"/>
+    <w:bookmarkStart w:id="21" w:name="get-all-measurements"/>
     <w:p>
       <w:pPr>
         <w:pStyle w:val="Heading2"/>
       </w:pPr>
       <w:r>
+        <w:t xml:space="preserve">Get all measurements</w:t>
+      </w:r>
+    </w:p>
+    <w:bookmarkEnd w:id="21"/>
+    <w:p>
+      <w:pPr>
+        <w:pStyle w:val="SourceCode"/>
+      </w:pPr>
+      <w:r>
+        <w:rPr>
+          <w:rStyle w:val="VerbatimChar"/>
+        </w:rPr>
+        <w:t xml:space="preserve">curl -v -X GET  </w:t>
+      </w:r>
+      <w:r>
+        <w:br w:type="textWrapping"/>
+      </w:r>
+      <w:r>
+        <w:rPr>
+          <w:rStyle w:val="VerbatimChar"/>
+        </w:rPr>
+        <w:t xml:space="preserve">129.194.70.52:9000/measurements.json</w:t>
+      </w:r>
+    </w:p>
+    <w:bookmarkStart w:id="22" w:name="insert-a-measurement"/>
+    <w:p>
+      <w:pPr>
+        <w:pStyle w:val="Heading2"/>
+      </w:pPr>
+      <w:r>
         <w:t xml:space="preserve">Insert a measurement</w:t>
       </w:r>
     </w:p>
-    <w:bookmarkEnd w:id="21"/>
+    <w:bookmarkEnd w:id="22"/>
     <w:p>
       <w:pPr>
         <w:pStyle w:val="SourceCode"/>
@@ -54,16 +84,16 @@
         <w:t xml:space="preserve">"unit_type":"string"}}' http://129.194.70.52:9000/measurements</w:t>
       </w:r>
     </w:p>
-    <w:bookmarkStart w:id="22" w:name="get-measurements-by-experiment_id"/>
+    <w:bookmarkStart w:id="23" w:name="get-measurements-by-experiment_id-andor-resource_id"/>
     <w:p>
       <w:pPr>
         <w:pStyle w:val="Heading2"/>
       </w:pPr>
       <w:r>
-        <w:t xml:space="preserve">Get measurements by experiment_id</w:t>
-      </w:r>
-    </w:p>
-    <w:bookmarkEnd w:id="22"/>
+        <w:t xml:space="preserve">Get measurements by experiment_id and/or resource_id</w:t>
+      </w:r>
+    </w:p>
+    <w:bookmarkEnd w:id="23"/>
     <w:p>
       <w:pPr>
         <w:pStyle w:val="SourceCode"/>
@@ -81,19 +111,73 @@
         <w:rPr>
           <w:rStyle w:val="VerbatimChar"/>
         </w:rPr>
-        <w:t xml:space="preserve">129.194.70.52:9000/measurements/get_measurement_by_experiment_id.json?experiment_id=4</w:t>
-      </w:r>
-    </w:p>
-    <w:bookmarkStart w:id="23" w:name="get-measurements-by-resource_id"/>
+        <w:t xml:space="preserve">129.194.70.52:9000/measurements/get_measurement_by_experimentresource?experiment_id=32&amp;resource_id=3232</w:t>
+      </w:r>
+      <w:r>
+        <w:br w:type="textWrapping"/>
+      </w:r>
+      <w:r>
+        <w:rPr>
+          <w:rStyle w:val="VerbatimChar"/>
+        </w:rPr>
+        <w:t xml:space="preserve"/>
+      </w:r>
+      <w:r>
+        <w:br w:type="textWrapping"/>
+      </w:r>
+      <w:r>
+        <w:rPr>
+          <w:rStyle w:val="VerbatimChar"/>
+        </w:rPr>
+        <w:t xml:space="preserve">curl -v -X GET  </w:t>
+      </w:r>
+      <w:r>
+        <w:br w:type="textWrapping"/>
+      </w:r>
+      <w:r>
+        <w:rPr>
+          <w:rStyle w:val="VerbatimChar"/>
+        </w:rPr>
+        <w:t xml:space="preserve">129.194.70.52:9000/measurements/get_measurement_by_experimentresource?experiment_id=32</w:t>
+      </w:r>
+      <w:r>
+        <w:br w:type="textWrapping"/>
+      </w:r>
+      <w:r>
+        <w:rPr>
+          <w:rStyle w:val="VerbatimChar"/>
+        </w:rPr>
+        <w:t xml:space="preserve"/>
+      </w:r>
+      <w:r>
+        <w:br w:type="textWrapping"/>
+      </w:r>
+      <w:r>
+        <w:rPr>
+          <w:rStyle w:val="VerbatimChar"/>
+        </w:rPr>
+        <w:t xml:space="preserve">curl -v -X GET  </w:t>
+      </w:r>
+      <w:r>
+        <w:br w:type="textWrapping"/>
+      </w:r>
+      <w:r>
+        <w:rPr>
+          <w:rStyle w:val="VerbatimChar"/>
+        </w:rPr>
+        <w:t xml:space="preserve">129.194.70.52:9000/measurements/get_measurement_by_experimentresource?resource_id=3232</w:t>
+      </w:r>
+    </w:p>
+    <w:bookmarkStart w:id="24" w:name="get-measurements-by-created-before"/>
     <w:p>
       <w:pPr>
         <w:pStyle w:val="Heading2"/>
       </w:pPr>
       <w:r>
-        <w:t xml:space="preserve">Get measurements by resource_id</w:t>
-      </w:r>
-    </w:p>
-    <w:bookmarkEnd w:id="23"/>
+        <w:t xml:space="preserve">Get measurements by created before</w:t>
+      </w:r>
+    </w:p>
+    <w:bookmarkEnd w:id="24"/>
     <w:p>
       <w:pPr>
         <w:pStyle w:val="SourceCode"/>
@@ -111,19 +195,19 @@
         <w:rPr>
           <w:rStyle w:val="VerbatimChar"/>
         </w:rPr>
-        <w:t xml:space="preserve">129.194.70.52:9000/measurements/get_measurement_by_resource_id?resource_id=2</w:t>
-      </w:r>
-    </w:p>
-    <w:bookmarkStart w:id="24" w:name="get-measurements-by-experiment_id-resource_id"/>
+        <w:t xml:space="preserve">129.194.70.52:9000/measurements/get_measurements_before?date=Thu%20May%2012%2017:35:54%20CEST%202015</w:t>
+      </w:r>
+    </w:p>
+    <w:bookmarkStart w:id="25" w:name="get-measurements-by-created-after"/>
     <w:p>
       <w:pPr>
         <w:pStyle w:val="Heading2"/>
       </w:pPr>
       <w:r>
-        <w:t xml:space="preserve">Get measurements by experiment_id &amp;&amp; resource_id</w:t>
-      </w:r>
-    </w:p>
-    <w:bookmarkEnd w:id="24"/>
+        <w:t xml:space="preserve">Get measurements by created after</w:t>
+      </w:r>
+    </w:p>
+    <w:bookmarkEnd w:id="25"/>
     <w:p>
       <w:pPr>
         <w:pStyle w:val="SourceCode"/>
@@ -141,19 +225,19 @@
         <w:rPr>
           <w:rStyle w:val="VerbatimChar"/>
         </w:rPr>
-        <w:t xml:space="preserve">129.194.70.52:9000/measurements/get_measurement_by_experimentresource?experiment_id=32&amp;resource_id=3232</w:t>
-      </w:r>
-    </w:p>
-    <w:bookmarkStart w:id="25" w:name="get-measurements-by-created-before"/>
+        <w:t xml:space="preserve">129.194.70.52:9000/measurements/get_measurements_after?date=Thu%20May%2012%2017:35:54%20CEST%202015</w:t>
+      </w:r>
+    </w:p>
+    <w:bookmarkStart w:id="26" w:name="get-the-last-measurement-and-if-resource_id-is-provided-get-the-last-measurement-with-that-measurement-id"/>
     <w:p>
       <w:pPr>
         <w:pStyle w:val="Heading2"/>
       </w:pPr>
       <w:r>
-        <w:t xml:space="preserve">Get measurements by created before</w:t>
-      </w:r>
-    </w:p>
-    <w:bookmarkEnd w:id="25"/>
+        <w:t xml:space="preserve">Get the last measurement and if resource_id is provided get the last measurement with that measurement id</w:t>
+      </w:r>
+    </w:p>
+    <w:bookmarkEnd w:id="26"/>
     <w:p>
       <w:pPr>
         <w:pStyle w:val="SourceCode"/>
@@ -171,19 +255,19 @@
         <w:rPr>
           <w:rStyle w:val="VerbatimChar"/>
         </w:rPr>
-        <w:t xml:space="preserve">129.194.70.52:9000/measurements/get_measurements_before?date=Thu%20May%2012%2017:35:54%20CEST%202015</w:t>
-      </w:r>
-    </w:p>
-    <w:bookmarkStart w:id="26" w:name="get-measurements-by-created-after"/>
+        <w:t xml:space="preserve">129.194.70.52:9000/measurements/get_measurements_last</w:t>
+      </w:r>
+    </w:p>
+    <w:bookmarkStart w:id="27" w:name="get-the-maximum-sensor-value-for-a-given-experiment-and-resource"/>
     <w:p>
       <w:pPr>
         <w:pStyle w:val="Heading2"/>
       </w:pPr>
       <w:r>
-        <w:t xml:space="preserve">Get measurements by created after</w:t>
-      </w:r>
-    </w:p>
-    <w:bookmarkEnd w:id="26"/>
+        <w:t xml:space="preserve">Get the maximum sensor value for a given experiment and resource</w:t>
+      </w:r>
+    </w:p>
+    <w:bookmarkEnd w:id="27"/>
     <w:p>
       <w:pPr>
         <w:pStyle w:val="SourceCode"/>
@@ -201,19 +285,19 @@
         <w:rPr>
           <w:rStyle w:val="VerbatimChar"/>
         </w:rPr>
-        <w:t xml:space="preserve">129.194.70.52:9000/measurements/get_measurements_after?date=Thu%20May%2012%2017:35:54%20CEST%202015</w:t>
-      </w:r>
-    </w:p>
-    <w:bookmarkStart w:id="27" w:name="get-the-last-measurement"/>
+        <w:t xml:space="preserve">129.194.70.52:9000/measurements/get_max?experiment_id=1&amp;resource_id=519</w:t>
+      </w:r>
+    </w:p>
+    <w:bookmarkStart w:id="28" w:name="get-the-minimum-sensor-value-for-a-given-experiment-and-resource"/>
     <w:p>
       <w:pPr>
         <w:pStyle w:val="Heading2"/>
       </w:pPr>
       <w:r>
-        <w:t xml:space="preserve">Get the last measurement</w:t>
-      </w:r>
-    </w:p>
-    <w:bookmarkEnd w:id="27"/>
+        <w:t xml:space="preserve">Get the minimum sensor value for a given experiment and resource</w:t>
+      </w:r>
+    </w:p>
+    <w:bookmarkEnd w:id="28"/>
     <w:p>
       <w:pPr>
         <w:pStyle w:val="SourceCode"/>
@@ -231,19 +315,19 @@
         <w:rPr>
           <w:rStyle w:val="VerbatimChar"/>
         </w:rPr>
-        <w:t xml:space="preserve">129.194.70.52:9000/measurements/get_measurements_last</w:t>
-      </w:r>
-    </w:p>
-    <w:bookmarkStart w:id="28" w:name="get-the-maximum-sensor-value-for-a-given-experiment-and-resource"/>
+        <w:t xml:space="preserve">129.194.70.52:9000/measurements/get_min?experiment_id=1&amp;resource_id=519</w:t>
+      </w:r>
+    </w:p>
+    <w:bookmarkStart w:id="29" w:name="get-the-average-sensor-value-for-a-given-experiment-and-resource"/>
     <w:p>
       <w:pPr>
         <w:pStyle w:val="Heading2"/>
       </w:pPr>
       <w:r>
-        <w:t xml:space="preserve">Get the maximum sensor value for a given experiment and resource</w:t>
-      </w:r>
-    </w:p>
-    <w:bookmarkEnd w:id="28"/>
+        <w:t xml:space="preserve">Get the average sensor value for a given experiment and resource</w:t>
+      </w:r>
+    </w:p>
+    <w:bookmarkEnd w:id="29"/>
     <w:p>
       <w:pPr>
         <w:pStyle w:val="SourceCode"/>
@@ -261,79 +345,19 @@
         <w:rPr>
           <w:rStyle w:val="VerbatimChar"/>
         </w:rPr>
-        <w:t xml:space="preserve">129.194.70.52:9000/measurements/get_max?experiment_id=1&amp;resource_id=519</w:t>
-      </w:r>
-    </w:p>
-    <w:bookmarkStart w:id="29" w:name="get-the-minimum-sensor-value-for-a-given-experiment-and-resource"/>
+        <w:t xml:space="preserve">129.194.70.52:9000/measurements/get_average?experiment_id=1&amp;resource_id=519</w:t>
+      </w:r>
+    </w:p>
+    <w:bookmarkStart w:id="30" w:name="get-the-availability-status-of-a-resource.-allows-to-verify-if-a-resource-is-either-available-or-not"/>
     <w:p>
       <w:pPr>
         <w:pStyle w:val="Heading2"/>
       </w:pPr>
       <w:r>
-        <w:t xml:space="preserve">Get the minimum sensor value for a given experiment and resource</w:t>
-      </w:r>
-    </w:p>
-    <w:bookmarkEnd w:id="29"/>
-    <w:p>
-      <w:pPr>
-        <w:pStyle w:val="SourceCode"/>
-      </w:pPr>
-      <w:r>
-        <w:rPr>
-          <w:rStyle w:val="VerbatimChar"/>
-        </w:rPr>
-        <w:t xml:space="preserve">curl -v -X GET  </w:t>
-      </w:r>
-      <w:r>
-        <w:br w:type="textWrapping"/>
-      </w:r>
-      <w:r>
-        <w:rPr>
-          <w:rStyle w:val="VerbatimChar"/>
-        </w:rPr>
-        <w:t xml:space="preserve">129.194.70.52:9000/measurements/get_min?experiment_id=1&amp;resource_id=519</w:t>
-      </w:r>
-    </w:p>
-    <w:bookmarkStart w:id="30" w:name="get-the-average-sensor-value-for-a-given-experiment-and-resource"/>
-    <w:p>
-      <w:pPr>
-        <w:pStyle w:val="Heading2"/>
-      </w:pPr>
-      <w:r>
-        <w:t xml:space="preserve">Get the average sensor value for a given experiment and resource</w:t>
+        <w:t xml:space="preserve">Get the availability status of a resource. Allows to verify if a resource is either available or not</w:t>
       </w:r>
     </w:p>
     <w:bookmarkEnd w:id="30"/>
-    <w:p>
-      <w:pPr>
-        <w:pStyle w:val="SourceCode"/>
-      </w:pPr>
-      <w:r>
-        <w:rPr>
-          <w:rStyle w:val="VerbatimChar"/>
-        </w:rPr>
-        <w:t xml:space="preserve">curl -v -X GET  </w:t>
-      </w:r>
-      <w:r>
-        <w:br w:type="textWrapping"/>
-      </w:r>
-      <w:r>
-        <w:rPr>
-          <w:rStyle w:val="VerbatimChar"/>
-        </w:rPr>
-        <w:t xml:space="preserve">129.194.70.52:9000/measurements/get_average?experiment_id=1&amp;resource_id=519</w:t>
-      </w:r>
-    </w:p>
-    <w:bookmarkStart w:id="31" w:name="get-the-availability-status-of-a-resource.-allows-to-verify-if-a-resource-is-either-available-or-not"/>
-    <w:p>
-      <w:pPr>
-        <w:pStyle w:val="Heading2"/>
-      </w:pPr>
-      <w:r>
-        <w:t xml:space="preserve">Get the availability status of a resource. Allows to verify if a resource is either available or not</w:t>
-      </w:r>
-    </w:p>
-    <w:bookmarkEnd w:id="31"/>
     <w:p>
       <w:pPr>
         <w:pStyle w:val="SourceCode"/>
@@ -406,7 +430,7 @@
 <file path=word/numbering.xml><?xml version="1.0" encoding="utf-8"?>
 <w:numbering xmlns:w="http://schemas.openxmlformats.org/wordprocessingml/2006/main">
   <w:abstractNum w:abstractNumId="0">
-    <w:nsid w:val="2451791a"/>
+    <w:nsid w:val="e90327fd"/>
     <w:multiLevelType w:val="multilevel"/>
     <w:lvl w:ilvl="0">
       <w:numFmt w:val="bullet"/>

</xml_diff>

<commit_message>
updates the API doc
</commit_message>
<xml_diff>
--- a/README.docx
+++ b/README.docx
@@ -72,7 +72,7 @@
         <w:rPr>
           <w:rStyle w:val="VerbatimChar"/>
         </w:rPr>
-        <w:t xml:space="preserve">curl -v -H "Accept: application/json" -H "Content-type: application/json" -X POST -d ' {"measurement":{"experiment_id":"32","resource_id":"3232","measurement_value":"321",</w:t>
+        <w:t xml:space="preserve">curl -v -H "Accept: application/json" -H "Content-type: application/json" -X POST -d ' {"measurement":{"experiment_id":"32","resource_id":"3232","measurement_value":" [32] , [23]",</w:t>
       </w:r>
       <w:r>
         <w:br w:type="textWrapping"/>
@@ -430,7 +430,7 @@
 <file path=word/numbering.xml><?xml version="1.0" encoding="utf-8"?>
 <w:numbering xmlns:w="http://schemas.openxmlformats.org/wordprocessingml/2006/main">
   <w:abstractNum w:abstractNumId="0">
-    <w:nsid w:val="41854354"/>
+    <w:nsid w:val="456020c7"/>
     <w:multiLevelType w:val="multilevel"/>
     <w:lvl w:ilvl="0">
       <w:numFmt w:val="bullet"/>

</xml_diff>